<commit_message>
final edits for HTML
</commit_message>
<xml_diff>
--- a/Requirements and Analysis/Requirements/UPOD RD - Physics (Edited).docx
+++ b/Requirements and Analysis/Requirements/UPOD RD - Physics (Edited).docx
@@ -39,7 +39,6 @@
           <w:rFonts w:ascii="Times New Roman" w:hAnsi="Times New Roman" w:cs="Times New Roman"/>
         </w:rPr>
       </w:pPr>
-      <w:proofErr w:type="gramStart"/>
       <w:r>
         <w:rPr>
           <w:rFonts w:ascii="Times New Roman" w:hAnsi="Times New Roman" w:cs="Times New Roman"/>
@@ -48,7 +47,6 @@
         </w:rPr>
         <w:t>for</w:t>
       </w:r>
-      <w:proofErr w:type="gramEnd"/>
     </w:p>
     <w:p>
       <w:pPr>
@@ -1383,13 +1381,8 @@
             <w:pPr>
               <w:spacing w:before="40" w:after="40"/>
             </w:pPr>
-            <w:proofErr w:type="spellStart"/>
             <w:r>
-              <w:t>Readover</w:t>
-            </w:r>
-            <w:proofErr w:type="spellEnd"/>
-            <w:r>
-              <w:t>/Edits made</w:t>
+              <w:t>Readover/Edits made</w:t>
             </w:r>
           </w:p>
         </w:tc>
@@ -1405,7 +1398,6 @@
             <w:pPr>
               <w:spacing w:before="40" w:after="40"/>
             </w:pPr>
-            <w:proofErr w:type="gramStart"/>
             <w:r>
               <w:t>v</w:t>
             </w:r>
@@ -1415,7 +1407,6 @@
             <w:r>
               <w:t>5</w:t>
             </w:r>
-            <w:proofErr w:type="gramEnd"/>
           </w:p>
         </w:tc>
       </w:tr>
@@ -1486,14 +1477,12 @@
             <w:pPr>
               <w:spacing w:before="40" w:after="40"/>
             </w:pPr>
-            <w:proofErr w:type="gramStart"/>
             <w:r>
               <w:t>v</w:t>
             </w:r>
             <w:r>
               <w:t>0.4</w:t>
             </w:r>
-            <w:proofErr w:type="gramEnd"/>
           </w:p>
         </w:tc>
       </w:tr>
@@ -1513,19 +1502,9 @@
             <w:pPr>
               <w:spacing w:before="40" w:after="40"/>
             </w:pPr>
-            <w:proofErr w:type="spellStart"/>
             <w:r>
-              <w:t>Omid</w:t>
+              <w:t>Omid Ghiyasian</w:t>
             </w:r>
-            <w:proofErr w:type="spellEnd"/>
-            <w:r>
-              <w:t xml:space="preserve"> </w:t>
-            </w:r>
-            <w:proofErr w:type="spellStart"/>
-            <w:r>
-              <w:t>Ghiyasian</w:t>
-            </w:r>
-            <w:proofErr w:type="spellEnd"/>
           </w:p>
         </w:tc>
         <w:tc>
@@ -1558,13 +1537,8 @@
               <w:spacing w:before="40" w:after="40"/>
             </w:pPr>
             <w:r>
-              <w:t xml:space="preserve">Needs to be following the current Template on </w:t>
+              <w:t>Needs to be following the current Template on Github</w:t>
             </w:r>
-            <w:proofErr w:type="spellStart"/>
-            <w:r>
-              <w:t>Github</w:t>
-            </w:r>
-            <w:proofErr w:type="spellEnd"/>
           </w:p>
         </w:tc>
         <w:tc>
@@ -1645,11 +1619,9 @@
             <w:pPr>
               <w:spacing w:before="40" w:after="40"/>
             </w:pPr>
-            <w:proofErr w:type="gramStart"/>
             <w:r>
               <w:t>v0.3</w:t>
             </w:r>
-            <w:proofErr w:type="gramEnd"/>
           </w:p>
         </w:tc>
       </w:tr>
@@ -1713,11 +1685,9 @@
             <w:pPr>
               <w:spacing w:before="40" w:after="40"/>
             </w:pPr>
-            <w:proofErr w:type="gramStart"/>
             <w:r>
               <w:t>v0.2</w:t>
             </w:r>
-            <w:proofErr w:type="gramEnd"/>
           </w:p>
         </w:tc>
       </w:tr>
@@ -1781,11 +1751,9 @@
             <w:pPr>
               <w:spacing w:before="40" w:after="40"/>
             </w:pPr>
-            <w:proofErr w:type="gramStart"/>
             <w:r>
               <w:t>v0.1</w:t>
             </w:r>
-            <w:proofErr w:type="gramEnd"/>
           </w:p>
         </w:tc>
       </w:tr>
@@ -1988,21 +1956,7 @@
         <w:rPr>
           <w:lang w:val="en-US" w:eastAsia="en-US"/>
         </w:rPr>
-        <w:t xml:space="preserve">Optics is the specific branch of physics that involves the properties and </w:t>
-      </w:r>
-      <w:proofErr w:type="spellStart"/>
-      <w:r>
-        <w:rPr>
-          <w:lang w:val="en-US" w:eastAsia="en-US"/>
-        </w:rPr>
-        <w:t>behaviour</w:t>
-      </w:r>
-      <w:proofErr w:type="spellEnd"/>
-      <w:r>
-        <w:rPr>
-          <w:lang w:val="en-US" w:eastAsia="en-US"/>
-        </w:rPr>
-        <w:t xml:space="preserve"> of light in conjunction with matter and the various instruments that either use or detect it.</w:t>
+        <w:t>Optics is the specific branch of physics that involves the properties and behaviour of light in conjunction with matter and the various instruments that either use or detect it.</w:t>
       </w:r>
     </w:p>
     <w:p>
@@ -2167,17 +2121,7 @@
         <w:pStyle w:val="ListBullet"/>
       </w:pPr>
       <w:r>
-        <w:t xml:space="preserve">IEEE. IEEE </w:t>
-      </w:r>
-      <w:proofErr w:type="spellStart"/>
-      <w:proofErr w:type="gramStart"/>
-      <w:r>
-        <w:t>Std</w:t>
-      </w:r>
-      <w:proofErr w:type="spellEnd"/>
-      <w:proofErr w:type="gramEnd"/>
-      <w:r>
-        <w:t xml:space="preserve"> 830-1998 IEEE Recommended Practice for Software Requirements Specifications. IEEE Computer Society, 1998.</w:t>
+        <w:t>IEEE. IEEE Std 830-1998 IEEE Recommended Practice for Software Requirements Specifications. IEEE Computer Society, 1998.</w:t>
       </w:r>
     </w:p>
     <w:p>
@@ -2330,15 +2274,7 @@
         <w:t>coll</w:t>
       </w:r>
       <w:r>
-        <w:t xml:space="preserve">aboration with the </w:t>
-      </w:r>
-      <w:proofErr w:type="spellStart"/>
-      <w:r>
-        <w:t>MathJax</w:t>
-      </w:r>
-      <w:proofErr w:type="spellEnd"/>
-      <w:r>
-        <w:t xml:space="preserve"> team, Animations team, and</w:t>
+        <w:t>aboration with the MathJax team, Animations team, and</w:t>
       </w:r>
       <w:r>
         <w:t xml:space="preserve"> Front-end team, as the functionality and availability of the physics information will only be made available and interactive through these other teams.</w:t>
@@ -2408,15 +2344,7 @@
         <w:ind w:left="0"/>
       </w:pPr>
       <w:r>
-        <w:t xml:space="preserve">UPOD’s </w:t>
-      </w:r>
-      <w:proofErr w:type="spellStart"/>
-      <w:r>
-        <w:t>MathJax</w:t>
-      </w:r>
-      <w:proofErr w:type="spellEnd"/>
-      <w:r>
-        <w:t xml:space="preserve"> team will </w:t>
+        <w:t xml:space="preserve">UPOD’s MathJax team will </w:t>
       </w:r>
       <w:r>
         <w:t>create the physics equations as assets to be implemented into the website and shown to students.</w:t>
@@ -2490,13 +2418,8 @@
         <w:pStyle w:val="ListParagraph"/>
         <w:ind w:left="0"/>
       </w:pPr>
-      <w:proofErr w:type="gramStart"/>
-      <w:r>
-        <w:t>A database will be used by the entire UPOD team to store and organize data</w:t>
-      </w:r>
-      <w:proofErr w:type="gramEnd"/>
-      <w:r>
-        <w:t>. In the database, relevant informat</w:t>
+      <w:r>
+        <w:t>A database will be used by the entire UPOD team to store and organize data. In the database, relevant informat</w:t>
       </w:r>
       <w:r>
         <w:t>ion will be linked together and</w:t>
@@ -2709,35 +2632,7 @@
         <w:rPr>
           <w:rFonts w:eastAsia="Arial"/>
         </w:rPr>
-        <w:t xml:space="preserve">The physics information and research that is provided by the Physics Team will be used in conjunction with the </w:t>
-      </w:r>
-      <w:proofErr w:type="spellStart"/>
-      <w:r>
-        <w:rPr>
-          <w:rFonts w:eastAsia="Arial"/>
-        </w:rPr>
-        <w:t>MathJax</w:t>
-      </w:r>
-      <w:proofErr w:type="spellEnd"/>
-      <w:r>
-        <w:rPr>
-          <w:rFonts w:eastAsia="Arial"/>
-        </w:rPr>
-        <w:t xml:space="preserve"> Team and Animations Team to provide unique and creative ways to help the user learn about the physic concepts. The </w:t>
-      </w:r>
-      <w:proofErr w:type="spellStart"/>
-      <w:r>
-        <w:rPr>
-          <w:rFonts w:eastAsia="Arial"/>
-        </w:rPr>
-        <w:t>MathJax</w:t>
-      </w:r>
-      <w:proofErr w:type="spellEnd"/>
-      <w:r>
-        <w:rPr>
-          <w:rFonts w:eastAsia="Arial"/>
-        </w:rPr>
-        <w:t xml:space="preserve"> Team will use the physics information collected to showcase sample problems and show equations that the user can see and do practice with. The Animations Team will use the physics information provided to provide the UPOD website with unique and interactive diagrams and animations for the user so that they can be involved and understand the material better.</w:t>
+        <w:t>The physics information and research that is provided by the Physics Team will be used in conjunction with the MathJax Team and Animations Team to provide unique and creative ways to help the user learn about the physic concepts. The MathJax Team will use the physics information collected to showcase sample problems and show equations that the user can see and do practice with. The Animations Team will use the physics information provided to provide the UPOD website with unique and interactive diagrams and animations for the user so that they can be involved and understand the material better.</w:t>
       </w:r>
     </w:p>
     <w:p>
@@ -2792,15 +2687,7 @@
         <w:t>3</w:t>
       </w:r>
       <w:r>
-        <w:t xml:space="preserve">.2.2 – The information will be used by the </w:t>
-      </w:r>
-      <w:proofErr w:type="spellStart"/>
-      <w:r>
-        <w:t>MathJax</w:t>
-      </w:r>
-      <w:proofErr w:type="spellEnd"/>
-      <w:r>
-        <w:t xml:space="preserve"> and Animations Team to display certain interactive diagrams and sample problems/links to videos that will help the user better understand the topic at hand.</w:t>
+        <w:t>.2.2 – The information will be used by the MathJax and Animations Team to display certain interactive diagrams and sample problems/links to videos that will help the user better understand the topic at hand.</w:t>
       </w:r>
     </w:p>
     <w:p/>
@@ -2812,15 +2699,7 @@
         <w:t>3</w:t>
       </w:r>
       <w:r>
-        <w:t xml:space="preserve">.2.3 – The equations that will be displayed by the </w:t>
-      </w:r>
-      <w:proofErr w:type="spellStart"/>
-      <w:r>
-        <w:t>MathJax</w:t>
-      </w:r>
-      <w:proofErr w:type="spellEnd"/>
-      <w:r>
-        <w:t xml:space="preserve"> Team must allow users to rearrange equations and formulas and use them in sample problems that are given.</w:t>
+        <w:t>.2.3 – The equations that will be displayed by the MathJax Team must allow users to rearrange equations and formulas and use them in sample problems that are given.</w:t>
       </w:r>
     </w:p>
     <w:p/>
@@ -2896,25 +2775,7 @@
           <w:sz w:val="22"/>
           <w:szCs w:val="22"/>
         </w:rPr>
-        <w:t xml:space="preserve">The physics research and information that will be collected from the Physics Team will be used to as a basis for the whole UPOD website to function around. Everything from the information projected to the libraries of information available on the UPOD website will be supported by the physics information collected. The equations and formulas that will be produced by </w:t>
-      </w:r>
-      <w:proofErr w:type="spellStart"/>
-      <w:r>
-        <w:rPr>
-          <w:rFonts w:eastAsia="Arial"/>
-          <w:sz w:val="22"/>
-          <w:szCs w:val="22"/>
-        </w:rPr>
-        <w:t>MathJax</w:t>
-      </w:r>
-      <w:proofErr w:type="spellEnd"/>
-      <w:r>
-        <w:rPr>
-          <w:rFonts w:eastAsia="Arial"/>
-          <w:sz w:val="22"/>
-          <w:szCs w:val="22"/>
-        </w:rPr>
-        <w:t xml:space="preserve"> will be focused on mainly presenting the equations and formulas of the physics concepts and topics that will be covered by UPOD. The Animations and the overall look of the UPOD website will be derived from physics information and will reflect the whole aspect of the 6 dynamics of physics that UPOD is currently covering. </w:t>
+        <w:t xml:space="preserve">The physics research and information that will be collected from the Physics Team will be used to as a basis for the whole UPOD website to function around. Everything from the information projected to the libraries of information available on the UPOD website will be supported by the physics information collected. The equations and formulas that will be produced by MathJax will be focused on mainly presenting the equations and formulas of the physics concepts and topics that will be covered by UPOD. The Animations and the overall look of the UPOD website will be derived from physics information and will reflect the whole aspect of the 6 dynamics of physics that UPOD is currently covering. </w:t>
       </w:r>
     </w:p>
     <w:p/>
@@ -2966,15 +2827,7 @@
         <w:pStyle w:val="ListBullet"/>
       </w:pPr>
       <w:r>
-        <w:t xml:space="preserve">The information will be used by the animations team, front end, and </w:t>
-      </w:r>
-      <w:proofErr w:type="spellStart"/>
-      <w:r>
-        <w:t>MathJax</w:t>
-      </w:r>
-      <w:proofErr w:type="spellEnd"/>
-      <w:r>
-        <w:t xml:space="preserve"> team at all stages of their implementation</w:t>
+        <w:t>The information will be used by the animations team, front end, and MathJax team at all stages of their implementation</w:t>
       </w:r>
     </w:p>
     <w:p>
@@ -3302,6 +3155,20 @@
       <w:r>
         <w:t>Without appropriate permission and consent from the SQA team, the information regarding the physics information cannot be updated, edited, removed, or added.</w:t>
       </w:r>
+      <w:r>
+        <w:t xml:space="preserve"> Only to b</w:t>
+      </w:r>
+      <w:r>
+        <w:t xml:space="preserve">e edited </w:t>
+      </w:r>
+      <w:r>
+        <w:t>by those with Moderator control</w:t>
+      </w:r>
+      <w:bookmarkStart w:id="21" w:name="_GoBack"/>
+      <w:bookmarkEnd w:id="21"/>
+      <w:r>
+        <w:t>.</w:t>
+      </w:r>
     </w:p>
     <w:p>
       <w:pPr>
@@ -3349,12 +3216,7 @@
         <w:pStyle w:val="ListBullet"/>
       </w:pPr>
       <w:r>
-        <w:t>Documentatio</w:t>
-      </w:r>
-      <w:bookmarkStart w:id="21" w:name="_GoBack"/>
-      <w:bookmarkEnd w:id="21"/>
-      <w:r>
-        <w:t>n and making sure that information are in correct components of the database ensure that the UPOD website is easy to maintain and can be easily changed in the future.</w:t>
+        <w:t>Documentation and making sure that information are in correct components of the database ensure that the UPOD website is easy to maintain and can be easily changed in the future.</w:t>
       </w:r>
     </w:p>
     <w:p>
@@ -3797,7 +3659,6 @@
         </w:numPr>
       </w:pPr>
       <w:r>
-        <w:lastRenderedPageBreak/>
         <w:t>Supporting Information</w:t>
       </w:r>
     </w:p>
@@ -3941,7 +3802,7 @@
       <w:rPr>
         <w:noProof/>
       </w:rPr>
-      <w:t>2</w:t>
+      <w:t>9</w:t>
     </w:r>
     <w:r>
       <w:fldChar w:fldCharType="end"/>

</xml_diff>